<commit_message>
Added concept points / summary
</commit_message>
<xml_diff>
--- a/Documents/Concepts/InitialProductConcept.docx
+++ b/Documents/Concepts/InitialProductConcept.docx
@@ -34,64 +34,46 @@
           <w:sz w:val="24"/>
           <w:szCs w:val="24"/>
         </w:rPr>
-        <w:t xml:space="preserve">Om de picknick wandelingen toegankelijker te maken voor kinderen, hebben wij besloten er een </w:t>
-      </w:r>
-      <w:proofErr w:type="spellStart"/>
-      <w:r>
-        <w:rPr>
-          <w:sz w:val="24"/>
-          <w:szCs w:val="24"/>
-        </w:rPr>
-        <w:t>Augmented</w:t>
-      </w:r>
-      <w:proofErr w:type="spellEnd"/>
-      <w:r>
-        <w:rPr>
-          <w:sz w:val="24"/>
-          <w:szCs w:val="24"/>
-        </w:rPr>
-        <w:t xml:space="preserve"> </w:t>
-      </w:r>
-      <w:proofErr w:type="spellStart"/>
-      <w:r>
-        <w:rPr>
-          <w:sz w:val="24"/>
-          <w:szCs w:val="24"/>
-        </w:rPr>
-        <w:t>Reality</w:t>
-      </w:r>
-      <w:proofErr w:type="spellEnd"/>
-      <w:r>
-        <w:rPr>
-          <w:sz w:val="24"/>
-          <w:szCs w:val="24"/>
-        </w:rPr>
-        <w:t xml:space="preserve"> (AR) ervaring van te maken. Wandelaars zullen op verschillende punten in hun avontuurlijke wandeling via de telefoon naar werelden en situaties kijken, die er op dat moment niet echt zijn. </w:t>
-      </w:r>
-    </w:p>
-    <w:p>
-      <w:pPr>
-        <w:pStyle w:val="Geenafstand"/>
-        <w:rPr>
-          <w:sz w:val="24"/>
-          <w:szCs w:val="24"/>
-        </w:rPr>
-      </w:pPr>
-    </w:p>
-    <w:p>
-      <w:pPr>
-        <w:pStyle w:val="Geenafstand"/>
-        <w:rPr>
-          <w:sz w:val="24"/>
-          <w:szCs w:val="24"/>
-        </w:rPr>
-      </w:pPr>
-      <w:r>
-        <w:rPr>
-          <w:sz w:val="24"/>
-          <w:szCs w:val="24"/>
-        </w:rPr>
-        <w:t xml:space="preserve">Het idee is dat je op een map voetstapjes volgt naar bepaalde punten, waar je vervolgens een kijkje krijgt in een andere wereld. Dit gebeurd via de telefoon. </w:t>
+        <w:t xml:space="preserve">Om de picknick wandelingen toegankelijker te maken voor kinderen, hebben wij besloten er een Augmented Reality (AR) ervaring van te maken. Wandelaars zullen op verschillende punten in hun avontuurlijke wandeling via de telefoon naar werelden en situaties kijken, die er op dat moment niet echt zijn. </w:t>
+      </w:r>
+    </w:p>
+    <w:p>
+      <w:pPr>
+        <w:pStyle w:val="Geenafstand"/>
+        <w:rPr>
+          <w:sz w:val="24"/>
+          <w:szCs w:val="24"/>
+        </w:rPr>
+      </w:pPr>
+    </w:p>
+    <w:p>
+      <w:pPr>
+        <w:pStyle w:val="Geenafstand"/>
+        <w:rPr>
+          <w:sz w:val="24"/>
+          <w:szCs w:val="24"/>
+        </w:rPr>
+      </w:pPr>
+      <w:r>
+        <w:rPr>
+          <w:sz w:val="24"/>
+          <w:szCs w:val="24"/>
+        </w:rPr>
+        <w:t xml:space="preserve">Het idee is dat je op een </w:t>
+      </w:r>
+      <w:r>
+        <w:rPr>
+          <w:sz w:val="24"/>
+          <w:szCs w:val="24"/>
+        </w:rPr>
+        <w:t>kaart</w:t>
+      </w:r>
+      <w:r>
+        <w:rPr>
+          <w:sz w:val="24"/>
+          <w:szCs w:val="24"/>
+        </w:rPr>
+        <w:t xml:space="preserve"> voetstapjes volgt naar bepaalde punten, waar je vervolgens een kijkje krijgt in een andere wereld. Dit gebeurd via de telefoon. </w:t>
       </w:r>
     </w:p>
     <w:p>
@@ -147,6 +129,91 @@
     <w:p>
       <w:pPr>
         <w:pStyle w:val="Geenafstand"/>
+        <w:rPr>
+          <w:sz w:val="24"/>
+          <w:szCs w:val="24"/>
+        </w:rPr>
+      </w:pPr>
+      <w:r>
+        <w:rPr>
+          <w:sz w:val="24"/>
+          <w:szCs w:val="24"/>
+        </w:rPr>
+        <w:t xml:space="preserve">Het spelelement wordt ook verwerkt in deze virtuele situaties. In elke situatie is er een letter  te zien. Deze letters vormen een code die uiteindelijk de schatkist met een verassing openen. </w:t>
+      </w:r>
+    </w:p>
+    <w:p>
+      <w:pPr>
+        <w:pStyle w:val="Geenafstand"/>
+        <w:rPr>
+          <w:sz w:val="24"/>
+          <w:szCs w:val="24"/>
+        </w:rPr>
+      </w:pPr>
+    </w:p>
+    <w:p>
+      <w:pPr>
+        <w:pStyle w:val="Geenafstand"/>
+        <w:rPr>
+          <w:sz w:val="24"/>
+          <w:szCs w:val="24"/>
+        </w:rPr>
+      </w:pPr>
+      <w:r>
+        <w:rPr>
+          <w:sz w:val="24"/>
+          <w:szCs w:val="24"/>
+        </w:rPr>
+        <w:t>Het spel bestaat dus uit de volgende punten:</w:t>
+      </w:r>
+    </w:p>
+    <w:p>
+      <w:pPr>
+        <w:pStyle w:val="Geenafstand"/>
+        <w:numPr>
+          <w:ilvl w:val="0"/>
+          <w:numId w:val="1"/>
+        </w:numPr>
+        <w:rPr>
+          <w:sz w:val="24"/>
+          <w:szCs w:val="24"/>
+        </w:rPr>
+      </w:pPr>
+      <w:r>
+        <w:rPr>
+          <w:sz w:val="24"/>
+          <w:szCs w:val="24"/>
+        </w:rPr>
+        <w:t>Kinderen kunnen voetstappen volgen als ze door de camera van de telefoon kijken. Deze voetstappen functioneren als navigatie door de route.</w:t>
+      </w:r>
+    </w:p>
+    <w:p>
+      <w:pPr>
+        <w:pStyle w:val="Geenafstand"/>
+        <w:numPr>
+          <w:ilvl w:val="0"/>
+          <w:numId w:val="1"/>
+        </w:numPr>
+        <w:rPr>
+          <w:sz w:val="24"/>
+          <w:szCs w:val="24"/>
+        </w:rPr>
+      </w:pPr>
+      <w:r>
+        <w:rPr>
+          <w:sz w:val="24"/>
+          <w:szCs w:val="24"/>
+        </w:rPr>
+        <w:t>Op verschillende punten op de route kunnen deze voetstappen van het pad af leiden of stoppen, waarna wij virtuele dieren of planten kunnen laten zien aan het kind.</w:t>
+      </w:r>
+    </w:p>
+    <w:p>
+      <w:pPr>
+        <w:pStyle w:val="Geenafstand"/>
+        <w:numPr>
+          <w:ilvl w:val="0"/>
+          <w:numId w:val="1"/>
+        </w:numPr>
         <w:rPr>
           <w:sz w:val="24"/>
           <w:szCs w:val="24"/>
@@ -161,13 +228,13 @@
           <w:szCs w:val="24"/>
         </w:rPr>
         <w:drawing>
-          <wp:anchor distT="0" distB="0" distL="114300" distR="114300" simplePos="0" relativeHeight="251658240" behindDoc="0" locked="0" layoutInCell="1" allowOverlap="1" wp14:anchorId="4C359939" wp14:editId="31B71CE7">
+          <wp:anchor distT="0" distB="0" distL="114300" distR="114300" simplePos="0" relativeHeight="251658240" behindDoc="0" locked="0" layoutInCell="1" allowOverlap="1" wp14:anchorId="4C359939" wp14:editId="2DAE4D1B">
             <wp:simplePos x="0" y="0"/>
             <wp:positionH relativeFrom="margin">
               <wp:align>left</wp:align>
             </wp:positionH>
             <wp:positionV relativeFrom="paragraph">
-              <wp:posOffset>1123527</wp:posOffset>
+              <wp:posOffset>685165</wp:posOffset>
             </wp:positionV>
             <wp:extent cx="5757545" cy="3242945"/>
             <wp:effectExtent l="0" t="0" r="0" b="0"/>
@@ -186,7 +253,7 @@
                     </pic:cNvPicPr>
                   </pic:nvPicPr>
                   <pic:blipFill>
-                    <a:blip r:embed="rId4" cstate="print">
+                    <a:blip r:embed="rId5" cstate="print">
                       <a:extLst>
                         <a:ext uri="{28A0092B-C50C-407E-A947-70E740481C1C}">
                           <a14:useLocalDpi xmlns:a14="http://schemas.microsoft.com/office/drawing/2010/main" val="0"/>
@@ -228,7 +295,7 @@
           <w:sz w:val="24"/>
           <w:szCs w:val="24"/>
         </w:rPr>
-        <w:t xml:space="preserve">Het spelelement wordt ook verwerkt in deze virtuele situaties. In elke situatie is er een letter  te zien. Deze letters vormen een code die uiteindelijk de schatkist met een verassing openen. </w:t>
+        <w:t>Bij deze planten of dieren kunnen wij puzzels of aanwijzingen zetten waarbij het kind een code kan verzamelen, waarna het kind een prijs kan krijgen aan het einde van de tocht.</w:t>
       </w:r>
     </w:p>
     <w:sectPr>
@@ -239,6 +306,126 @@
     </w:sectPr>
   </w:body>
 </w:document>
+</file>
+
+<file path=word/numbering.xml><?xml version="1.0" encoding="utf-8"?>
+<w:numbering xmlns:wpc="http://schemas.microsoft.com/office/word/2010/wordprocessingCanvas" xmlns:cx="http://schemas.microsoft.com/office/drawing/2014/chartex" xmlns:cx1="http://schemas.microsoft.com/office/drawing/2015/9/8/chartex" xmlns:cx2="http://schemas.microsoft.com/office/drawing/2015/10/21/chartex" xmlns:cx3="http://schemas.microsoft.com/office/drawing/2016/5/9/chartex" xmlns:cx4="http://schemas.microsoft.com/office/drawing/2016/5/10/chartex" xmlns:cx5="http://schemas.microsoft.com/office/drawing/2016/5/11/chartex" xmlns:cx6="http://schemas.microsoft.com/office/drawing/2016/5/12/chartex" xmlns:cx7="http://schemas.microsoft.com/office/drawing/2016/5/13/chartex" xmlns:cx8="http://schemas.microsoft.com/office/drawing/2016/5/14/chartex" xmlns:mc="http://schemas.openxmlformats.org/markup-compatibility/2006" xmlns:aink="http://schemas.microsoft.com/office/drawing/2016/ink" xmlns:am3d="http://schemas.microsoft.com/office/drawing/2017/model3d" xmlns:o="urn:schemas-microsoft-com:office:office" xmlns:oel="http://schemas.microsoft.com/office/2019/extlst" xmlns:r="http://schemas.openxmlformats.org/officeDocument/2006/relationships" xmlns:m="http://schemas.openxmlformats.org/officeDocument/2006/math" xmlns:v="urn:schemas-microsoft-com:vml" xmlns:wp14="http://schemas.microsoft.com/office/word/2010/wordprocessingDrawing" xmlns:wp="http://schemas.openxmlformats.org/drawingml/2006/wordprocessingDrawing" xmlns:w10="urn:schemas-microsoft-com:office:word" xmlns:w="http://schemas.openxmlformats.org/wordprocessingml/2006/main" xmlns:w14="http://schemas.microsoft.com/office/word/2010/wordml" xmlns:w15="http://schemas.microsoft.com/office/word/2012/wordml" xmlns:w16cex="http://schemas.microsoft.com/office/word/2018/wordml/cex" xmlns:w16cid="http://schemas.microsoft.com/office/word/2016/wordml/cid" xmlns:w16="http://schemas.microsoft.com/office/word/2018/wordml" xmlns:w16sdtdh="http://schemas.microsoft.com/office/word/2020/wordml/sdtdatahash" xmlns:w16se="http://schemas.microsoft.com/office/word/2015/wordml/symex" xmlns:wpg="http://schemas.microsoft.com/office/word/2010/wordprocessingGroup" xmlns:wpi="http://schemas.microsoft.com/office/word/2010/wordprocessingInk" xmlns:wne="http://schemas.microsoft.com/office/word/2006/wordml" xmlns:wps="http://schemas.microsoft.com/office/word/2010/wordprocessingShape" mc:Ignorable="w14 w15 w16se w16cid w16 w16cex w16sdtdh wp14">
+  <w:abstractNum w:abstractNumId="0" w15:restartNumberingAfterBreak="0">
+    <w:nsid w:val="242F49EF"/>
+    <w:multiLevelType w:val="hybridMultilevel"/>
+    <w:tmpl w:val="F0323C9A"/>
+    <w:lvl w:ilvl="0" w:tplc="3FFE3FF4">
+      <w:numFmt w:val="bullet"/>
+      <w:lvlText w:val="-"/>
+      <w:lvlJc w:val="left"/>
+      <w:pPr>
+        <w:ind w:left="720" w:hanging="360"/>
+      </w:pPr>
+      <w:rPr>
+        <w:rFonts w:ascii="Calibri" w:eastAsiaTheme="minorHAnsi" w:hAnsi="Calibri" w:cs="Calibri" w:hint="default"/>
+      </w:rPr>
+    </w:lvl>
+    <w:lvl w:ilvl="1" w:tplc="04130003" w:tentative="1">
+      <w:start w:val="1"/>
+      <w:numFmt w:val="bullet"/>
+      <w:lvlText w:val="o"/>
+      <w:lvlJc w:val="left"/>
+      <w:pPr>
+        <w:ind w:left="1440" w:hanging="360"/>
+      </w:pPr>
+      <w:rPr>
+        <w:rFonts w:ascii="Courier New" w:hAnsi="Courier New" w:cs="Courier New" w:hint="default"/>
+      </w:rPr>
+    </w:lvl>
+    <w:lvl w:ilvl="2" w:tplc="04130005" w:tentative="1">
+      <w:start w:val="1"/>
+      <w:numFmt w:val="bullet"/>
+      <w:lvlText w:val=""/>
+      <w:lvlJc w:val="left"/>
+      <w:pPr>
+        <w:ind w:left="2160" w:hanging="360"/>
+      </w:pPr>
+      <w:rPr>
+        <w:rFonts w:ascii="Wingdings" w:hAnsi="Wingdings" w:hint="default"/>
+      </w:rPr>
+    </w:lvl>
+    <w:lvl w:ilvl="3" w:tplc="04130001" w:tentative="1">
+      <w:start w:val="1"/>
+      <w:numFmt w:val="bullet"/>
+      <w:lvlText w:val=""/>
+      <w:lvlJc w:val="left"/>
+      <w:pPr>
+        <w:ind w:left="2880" w:hanging="360"/>
+      </w:pPr>
+      <w:rPr>
+        <w:rFonts w:ascii="Symbol" w:hAnsi="Symbol" w:hint="default"/>
+      </w:rPr>
+    </w:lvl>
+    <w:lvl w:ilvl="4" w:tplc="04130003" w:tentative="1">
+      <w:start w:val="1"/>
+      <w:numFmt w:val="bullet"/>
+      <w:lvlText w:val="o"/>
+      <w:lvlJc w:val="left"/>
+      <w:pPr>
+        <w:ind w:left="3600" w:hanging="360"/>
+      </w:pPr>
+      <w:rPr>
+        <w:rFonts w:ascii="Courier New" w:hAnsi="Courier New" w:cs="Courier New" w:hint="default"/>
+      </w:rPr>
+    </w:lvl>
+    <w:lvl w:ilvl="5" w:tplc="04130005" w:tentative="1">
+      <w:start w:val="1"/>
+      <w:numFmt w:val="bullet"/>
+      <w:lvlText w:val=""/>
+      <w:lvlJc w:val="left"/>
+      <w:pPr>
+        <w:ind w:left="4320" w:hanging="360"/>
+      </w:pPr>
+      <w:rPr>
+        <w:rFonts w:ascii="Wingdings" w:hAnsi="Wingdings" w:hint="default"/>
+      </w:rPr>
+    </w:lvl>
+    <w:lvl w:ilvl="6" w:tplc="04130001" w:tentative="1">
+      <w:start w:val="1"/>
+      <w:numFmt w:val="bullet"/>
+      <w:lvlText w:val=""/>
+      <w:lvlJc w:val="left"/>
+      <w:pPr>
+        <w:ind w:left="5040" w:hanging="360"/>
+      </w:pPr>
+      <w:rPr>
+        <w:rFonts w:ascii="Symbol" w:hAnsi="Symbol" w:hint="default"/>
+      </w:rPr>
+    </w:lvl>
+    <w:lvl w:ilvl="7" w:tplc="04130003" w:tentative="1">
+      <w:start w:val="1"/>
+      <w:numFmt w:val="bullet"/>
+      <w:lvlText w:val="o"/>
+      <w:lvlJc w:val="left"/>
+      <w:pPr>
+        <w:ind w:left="5760" w:hanging="360"/>
+      </w:pPr>
+      <w:rPr>
+        <w:rFonts w:ascii="Courier New" w:hAnsi="Courier New" w:cs="Courier New" w:hint="default"/>
+      </w:rPr>
+    </w:lvl>
+    <w:lvl w:ilvl="8" w:tplc="04130005" w:tentative="1">
+      <w:start w:val="1"/>
+      <w:numFmt w:val="bullet"/>
+      <w:lvlText w:val=""/>
+      <w:lvlJc w:val="left"/>
+      <w:pPr>
+        <w:ind w:left="6480" w:hanging="360"/>
+      </w:pPr>
+      <w:rPr>
+        <w:rFonts w:ascii="Wingdings" w:hAnsi="Wingdings" w:hint="default"/>
+      </w:rPr>
+    </w:lvl>
+  </w:abstractNum>
+  <w:num w:numId="1" w16cid:durableId="114182219">
+    <w:abstractNumId w:val="0"/>
+  </w:num>
+</w:numbering>
 </file>
 
 <file path=word/styles.xml><?xml version="1.0" encoding="utf-8"?>

</xml_diff>